<commit_message>
quick and dirty update
</commit_message>
<xml_diff>
--- a/files/Liam McLeod - CV - 2016.docx
+++ b/files/Liam McLeod - CV - 2016.docx
@@ -243,11 +243,19 @@
         </w:rPr>
         <w:t xml:space="preserve">, </w:t>
       </w:r>
-      <w:r>
-        <w:rPr>
-          <w:rFonts w:cstheme="minorHAnsi"/>
-        </w:rPr>
-        <w:t xml:space="preserve">PHPStorm. </w:t>
+      <w:proofErr w:type="spellStart"/>
+      <w:r>
+        <w:rPr>
+          <w:rFonts w:cstheme="minorHAnsi"/>
+        </w:rPr>
+        <w:t>PHPStorm</w:t>
+      </w:r>
+      <w:proofErr w:type="spellEnd"/>
+      <w:r>
+        <w:rPr>
+          <w:rFonts w:cstheme="minorHAnsi"/>
+        </w:rPr>
+        <w:t xml:space="preserve">. </w:t>
       </w:r>
       <w:r>
         <w:rPr>
@@ -337,7 +345,21 @@
         <w:rPr>
           <w:rFonts w:cstheme="minorHAnsi"/>
         </w:rPr>
-        <w:t xml:space="preserve"> (&amp; Laravel)</w:t>
+        <w:t xml:space="preserve"> (&amp; </w:t>
+      </w:r>
+      <w:proofErr w:type="spellStart"/>
+      <w:r>
+        <w:rPr>
+          <w:rFonts w:cstheme="minorHAnsi"/>
+        </w:rPr>
+        <w:t>Laravel</w:t>
+      </w:r>
+      <w:proofErr w:type="spellEnd"/>
+      <w:r>
+        <w:rPr>
+          <w:rFonts w:cstheme="minorHAnsi"/>
+        </w:rPr>
+        <w:t>)</w:t>
       </w:r>
       <w:r>
         <w:rPr>
@@ -361,7 +383,14 @@
         <w:rPr>
           <w:rFonts w:cstheme="minorHAnsi"/>
         </w:rPr>
-        <w:t>, JQuery, Vue</w:t>
+        <w:t xml:space="preserve">, JQuery, </w:t>
+      </w:r>
+      <w:proofErr w:type="spellStart"/>
+      <w:r>
+        <w:rPr>
+          <w:rFonts w:cstheme="minorHAnsi"/>
+        </w:rPr>
+        <w:t>Vue</w:t>
       </w:r>
       <w:r>
         <w:rPr>
@@ -369,6 +398,7 @@
         </w:rPr>
         <w:t>JS</w:t>
       </w:r>
+      <w:proofErr w:type="spellEnd"/>
       <w:r>
         <w:rPr>
           <w:rFonts w:cstheme="minorHAnsi"/>
@@ -461,12 +491,14 @@
         </w:rPr>
         <w:t xml:space="preserve">Polite, </w:t>
       </w:r>
+      <w:proofErr w:type="gramStart"/>
       <w:r>
         <w:rPr>
           <w:rFonts w:cstheme="minorHAnsi"/>
         </w:rPr>
         <w:t>well-spoken</w:t>
       </w:r>
+      <w:proofErr w:type="gramEnd"/>
       <w:r>
         <w:rPr>
           <w:rFonts w:cstheme="minorHAnsi"/>
@@ -715,12 +747,14 @@
           <w:rFonts w:cstheme="minorHAnsi"/>
         </w:rPr>
       </w:pPr>
+      <w:proofErr w:type="spellStart"/>
       <w:r>
         <w:rPr>
           <w:rFonts w:cstheme="minorHAnsi"/>
         </w:rPr>
         <w:t>NodeJS</w:t>
       </w:r>
+      <w:proofErr w:type="spellEnd"/>
       <w:r>
         <w:rPr>
           <w:rFonts w:cstheme="minorHAnsi"/>
@@ -737,8 +771,16 @@
         <w:rPr>
           <w:rFonts w:cstheme="minorHAnsi"/>
         </w:rPr>
-        <w:t xml:space="preserve"> Laravel</w:t>
-      </w:r>
+        <w:t xml:space="preserve"> </w:t>
+      </w:r>
+      <w:proofErr w:type="spellStart"/>
+      <w:r>
+        <w:rPr>
+          <w:rFonts w:cstheme="minorHAnsi"/>
+        </w:rPr>
+        <w:t>Laravel</w:t>
+      </w:r>
+      <w:proofErr w:type="spellEnd"/>
       <w:r>
         <w:rPr>
           <w:rFonts w:cstheme="minorHAnsi"/>
@@ -848,8 +890,16 @@
         <w:rPr>
           <w:rFonts w:cstheme="minorHAnsi"/>
         </w:rPr>
-        <w:t>Multiple projects in VueJS</w:t>
-      </w:r>
+        <w:t xml:space="preserve">Multiple projects in </w:t>
+      </w:r>
+      <w:proofErr w:type="spellStart"/>
+      <w:r>
+        <w:rPr>
+          <w:rFonts w:cstheme="minorHAnsi"/>
+        </w:rPr>
+        <w:t>VueJS</w:t>
+      </w:r>
+      <w:proofErr w:type="spellEnd"/>
     </w:p>
     <w:p>
       <w:pPr>
@@ -1126,7 +1176,23 @@
           <w:rFonts w:cstheme="minorHAnsi"/>
           <w:b/>
         </w:rPr>
-        <w:t>College, Penland Road, Bexhill-on-Sea</w:t>
+        <w:t xml:space="preserve">College, </w:t>
+      </w:r>
+      <w:proofErr w:type="spellStart"/>
+      <w:r>
+        <w:rPr>
+          <w:rFonts w:cstheme="minorHAnsi"/>
+          <w:b/>
+        </w:rPr>
+        <w:t>Penland</w:t>
+      </w:r>
+      <w:proofErr w:type="spellEnd"/>
+      <w:r>
+        <w:rPr>
+          <w:rFonts w:cstheme="minorHAnsi"/>
+          <w:b/>
+        </w:rPr>
+        <w:t xml:space="preserve"> Road, Bexhill-on-Sea</w:t>
       </w:r>
       <w:r>
         <w:rPr>
@@ -1261,7 +1327,21 @@
         <w:rPr>
           <w:rFonts w:cstheme="minorHAnsi"/>
         </w:rPr>
-        <w:t xml:space="preserve">Level 3 Specialist National Diploma in IT </w:t>
+        <w:t xml:space="preserve">Level </w:t>
+      </w:r>
+      <w:proofErr w:type="gramStart"/>
+      <w:r>
+        <w:rPr>
+          <w:rFonts w:cstheme="minorHAnsi"/>
+        </w:rPr>
+        <w:t>3</w:t>
+      </w:r>
+      <w:proofErr w:type="gramEnd"/>
+      <w:r>
+        <w:rPr>
+          <w:rFonts w:cstheme="minorHAnsi"/>
+        </w:rPr>
+        <w:t xml:space="preserve"> Specialist National Diploma in IT </w:t>
       </w:r>
       <w:r>
         <w:rPr>
@@ -1403,7 +1483,23 @@
           <w:rFonts w:cstheme="minorHAnsi"/>
           <w:b/>
         </w:rPr>
-        <w:t>The Grove, Darwell Close, St Leonards</w:t>
+        <w:t xml:space="preserve">The Grove, </w:t>
+      </w:r>
+      <w:proofErr w:type="spellStart"/>
+      <w:r>
+        <w:rPr>
+          <w:rFonts w:cstheme="minorHAnsi"/>
+          <w:b/>
+        </w:rPr>
+        <w:t>Darwell</w:t>
+      </w:r>
+      <w:proofErr w:type="spellEnd"/>
+      <w:r>
+        <w:rPr>
+          <w:rFonts w:cstheme="minorHAnsi"/>
+          <w:b/>
+        </w:rPr>
+        <w:t xml:space="preserve"> Close, St Leonards</w:t>
       </w:r>
       <w:r>
         <w:rPr>
@@ -1688,7 +1784,23 @@
           <w:rFonts w:cstheme="minorHAnsi"/>
           <w:b/>
         </w:rPr>
-        <w:t>The Grove, Darwell Close, St Leonards</w:t>
+        <w:t xml:space="preserve">The Grove, </w:t>
+      </w:r>
+      <w:proofErr w:type="spellStart"/>
+      <w:r>
+        <w:rPr>
+          <w:rFonts w:cstheme="minorHAnsi"/>
+          <w:b/>
+        </w:rPr>
+        <w:t>Darwell</w:t>
+      </w:r>
+      <w:proofErr w:type="spellEnd"/>
+      <w:r>
+        <w:rPr>
+          <w:rFonts w:cstheme="minorHAnsi"/>
+          <w:b/>
+        </w:rPr>
+        <w:t xml:space="preserve"> Close, St Leonards</w:t>
       </w:r>
       <w:r>
         <w:rPr>
@@ -1843,7 +1955,23 @@
           <w:rFonts w:cstheme="minorHAnsi"/>
           <w:b/>
         </w:rPr>
-        <w:t>College, Penland Road, Bexhill-on-Sea</w:t>
+        <w:t xml:space="preserve">College, </w:t>
+      </w:r>
+      <w:proofErr w:type="spellStart"/>
+      <w:r>
+        <w:rPr>
+          <w:rFonts w:cstheme="minorHAnsi"/>
+          <w:b/>
+        </w:rPr>
+        <w:t>Penland</w:t>
+      </w:r>
+      <w:proofErr w:type="spellEnd"/>
+      <w:r>
+        <w:rPr>
+          <w:rFonts w:cstheme="minorHAnsi"/>
+          <w:b/>
+        </w:rPr>
+        <w:t xml:space="preserve"> Road, Bexhill-on-Sea</w:t>
       </w:r>
       <w:r>
         <w:rPr>
@@ -1941,8 +2069,6 @@
         <w:lastRenderedPageBreak/>
         <w:t>2016</w:t>
       </w:r>
-      <w:bookmarkStart w:id="0" w:name="_GoBack"/>
-      <w:bookmarkEnd w:id="0"/>
       <w:r>
         <w:rPr>
           <w:rFonts w:cstheme="minorHAnsi"/>
@@ -2068,6 +2194,7 @@
         </w:rPr>
       </w:pPr>
       <w:hyperlink r:id="rId12" w:history="1">
+        <w:proofErr w:type="spellStart"/>
         <w:r>
           <w:rPr>
             <w:rStyle w:val="Hyperlink"/>
@@ -2075,6 +2202,7 @@
           </w:rPr>
           <w:t>Examplar</w:t>
         </w:r>
+        <w:proofErr w:type="spellEnd"/>
       </w:hyperlink>
       <w:r>
         <w:rPr>
@@ -2104,13 +2232,35 @@
         <w:rPr>
           <w:rFonts w:cstheme="minorHAnsi"/>
         </w:rPr>
-        <w:t xml:space="preserve"> NodeJS</w:t>
-      </w:r>
-      <w:r>
-        <w:rPr>
-          <w:rFonts w:cstheme="minorHAnsi"/>
-        </w:rPr>
-        <w:t xml:space="preserve"> / VueJS Frontend</w:t>
+        <w:t xml:space="preserve"> </w:t>
+      </w:r>
+      <w:proofErr w:type="spellStart"/>
+      <w:r>
+        <w:rPr>
+          <w:rFonts w:cstheme="minorHAnsi"/>
+        </w:rPr>
+        <w:t>NodeJS</w:t>
+      </w:r>
+      <w:proofErr w:type="spellEnd"/>
+      <w:r>
+        <w:rPr>
+          <w:rFonts w:cstheme="minorHAnsi"/>
+        </w:rPr>
+        <w:t xml:space="preserve"> / </w:t>
+      </w:r>
+      <w:proofErr w:type="spellStart"/>
+      <w:r>
+        <w:rPr>
+          <w:rFonts w:cstheme="minorHAnsi"/>
+        </w:rPr>
+        <w:t>VueJS</w:t>
+      </w:r>
+      <w:proofErr w:type="spellEnd"/>
+      <w:r>
+        <w:rPr>
+          <w:rFonts w:cstheme="minorHAnsi"/>
+        </w:rPr>
+        <w:t xml:space="preserve"> Frontend</w:t>
       </w:r>
       <w:r>
         <w:rPr>
@@ -2187,13 +2337,35 @@
         <w:rPr>
           <w:rFonts w:cstheme="minorHAnsi"/>
         </w:rPr>
-        <w:t xml:space="preserve"> Laravel</w:t>
-      </w:r>
-      <w:r>
-        <w:rPr>
-          <w:rFonts w:cstheme="minorHAnsi"/>
-        </w:rPr>
-        <w:t xml:space="preserve"> / VueJS Frontend</w:t>
+        <w:t xml:space="preserve"> </w:t>
+      </w:r>
+      <w:proofErr w:type="spellStart"/>
+      <w:r>
+        <w:rPr>
+          <w:rFonts w:cstheme="minorHAnsi"/>
+        </w:rPr>
+        <w:t>Laravel</w:t>
+      </w:r>
+      <w:proofErr w:type="spellEnd"/>
+      <w:r>
+        <w:rPr>
+          <w:rFonts w:cstheme="minorHAnsi"/>
+        </w:rPr>
+        <w:t xml:space="preserve"> / </w:t>
+      </w:r>
+      <w:proofErr w:type="spellStart"/>
+      <w:r>
+        <w:rPr>
+          <w:rFonts w:cstheme="minorHAnsi"/>
+        </w:rPr>
+        <w:t>VueJS</w:t>
+      </w:r>
+      <w:proofErr w:type="spellEnd"/>
+      <w:r>
+        <w:rPr>
+          <w:rFonts w:cstheme="minorHAnsi"/>
+        </w:rPr>
+        <w:t xml:space="preserve"> Frontend</w:t>
       </w:r>
       <w:r>
         <w:rPr>
@@ -2431,7 +2603,14 @@
         <w:rPr>
           <w:rFonts w:cstheme="minorHAnsi"/>
         </w:rPr>
-        <w:t>learning that</w:t>
+        <w:t xml:space="preserve">learning </w:t>
+      </w:r>
+      <w:proofErr w:type="gramStart"/>
+      <w:r>
+        <w:rPr>
+          <w:rFonts w:cstheme="minorHAnsi"/>
+        </w:rPr>
+        <w:t>that</w:t>
       </w:r>
       <w:r>
         <w:rPr>
@@ -2443,7 +2622,28 @@
         <w:rPr>
           <w:rFonts w:cstheme="minorHAnsi"/>
         </w:rPr>
-        <w:t>is why I decided to make the most of my opportunities at Bexhill College where I have studied four subjects and voluntarily assisted in the maintenance of the IT department resources resulting in me</w:t>
+        <w:t>is why I</w:t>
+      </w:r>
+      <w:bookmarkStart w:id="0" w:name="_GoBack"/>
+      <w:bookmarkEnd w:id="0"/>
+      <w:r>
+        <w:rPr>
+          <w:rFonts w:cstheme="minorHAnsi"/>
+        </w:rPr>
+        <w:t xml:space="preserve"> decided to make the most of my opportunities at Bexhill College where I have studied four subjects</w:t>
+      </w:r>
+      <w:proofErr w:type="gramEnd"/>
+      <w:r>
+        <w:rPr>
+          <w:rFonts w:cstheme="minorHAnsi"/>
+        </w:rPr>
+        <w:t xml:space="preserve"> and voluntarily assisted in the maintenance of the IT department resources resulting in me</w:t>
+      </w:r>
+      <w:r>
+        <w:rPr>
+          <w:rFonts w:cstheme="minorHAnsi"/>
+        </w:rPr>
+        <w:t>,</w:t>
       </w:r>
       <w:r>
         <w:rPr>
@@ -4251,7 +4451,7 @@
 </file>
 
 <file path=customXml/itemProps1.xml><?xml version="1.0" encoding="utf-8"?>
-<ds:datastoreItem xmlns:ds="http://schemas.openxmlformats.org/officeDocument/2006/customXml" ds:itemID="{163EC7E8-62EE-46B6-A447-4BE737E73DB7}">
+<ds:datastoreItem xmlns:ds="http://schemas.openxmlformats.org/officeDocument/2006/customXml" ds:itemID="{22A7B7E0-0F76-4B05-B66F-EAABCC0154EB}">
   <ds:schemaRefs>
     <ds:schemaRef ds:uri="http://schemas.openxmlformats.org/officeDocument/2006/bibliography"/>
   </ds:schemaRefs>

</xml_diff>